<commit_message>
fix #191 - in shacl and one case in word
</commit_message>
<xml_diff>
--- a/releases/2.1.0/DCAT_AP_2.0.1.docx
+++ b/releases/2.1.0/DCAT_AP_2.0.1.docx
@@ -32227,7 +32227,19 @@
               <w:rPr>
                 <w:lang w:val="fr-FR"/>
               </w:rPr>
-              <w:t>dct:licence</w:t>
+              <w:t>dct:licen</w:t>
+            </w:r>
+            <w:r>
+              <w:rPr>
+                <w:lang w:val="fr-FR"/>
+              </w:rPr>
+              <w:t>s</w:t>
+            </w:r>
+            <w:r>
+              <w:rPr>
+                <w:lang w:val="fr-FR"/>
+              </w:rPr>
+              <w:t>e</w:t>
             </w:r>
             <w:proofErr w:type="spellEnd"/>
           </w:p>
@@ -65454,6 +65466,7 @@
     <w:rsid w:val="00093252"/>
     <w:rsid w:val="000E0A77"/>
     <w:rsid w:val="00174BED"/>
+    <w:rsid w:val="001A03BB"/>
     <w:rsid w:val="001E1A29"/>
     <w:rsid w:val="001E7954"/>
     <w:rsid w:val="001F517F"/>
@@ -65478,7 +65491,6 @@
     <w:rsid w:val="008A771C"/>
     <w:rsid w:val="008F45CE"/>
     <w:rsid w:val="009949D6"/>
-    <w:rsid w:val="009D716C"/>
     <w:rsid w:val="00AD2287"/>
     <w:rsid w:val="00B31797"/>
     <w:rsid w:val="00B85F79"/>

</xml_diff>

<commit_message>
fixes #134 in docx format
</commit_message>
<xml_diff>
--- a/releases/2.1.0/DCAT_AP_2.0.1.docx
+++ b/releases/2.1.0/DCAT_AP_2.0.1.docx
@@ -22826,7 +22826,10 @@
               <w:pStyle w:val="Tableentry"/>
             </w:pPr>
             <w:r>
-              <w:t>0..1</w:t>
+              <w:t>1</w:t>
+            </w:r>
+            <w:r>
+              <w:t>..1</w:t>
             </w:r>
           </w:p>
         </w:tc>
@@ -55899,32 +55902,15 @@
         </w:rPr>
         <w:t xml:space="preserve">European Commission. Interoperability Solutions for European Public Administrations (ISA). </w:t>
       </w:r>
-      <w:r>
-        <w:fldChar w:fldCharType="begin"/>
-      </w:r>
-      <w:r>
-        <w:rPr>
-          <w:lang w:val="en-US"/>
-        </w:rPr>
-        <w:instrText xml:space="preserve"> HYPERLINK "http://ec.europa.eu/isa/index_en.htm" </w:instrText>
-      </w:r>
-      <w:r>
-        <w:fldChar w:fldCharType="separate"/>
-      </w:r>
-      <w:r>
-        <w:rPr>
-          <w:rStyle w:val="Hyperlink"/>
-          <w:lang w:val="en-US"/>
-        </w:rPr>
-        <w:t>http://ec.europa.eu/isa/index_en.htm</w:t>
-      </w:r>
-      <w:r>
-        <w:rPr>
-          <w:rStyle w:val="Hyperlink"/>
-          <w:lang w:val="en-US"/>
-        </w:rPr>
-        <w:fldChar w:fldCharType="end"/>
-      </w:r>
+      <w:hyperlink r:id="rId2" w:history="1">
+        <w:r>
+          <w:rPr>
+            <w:rStyle w:val="Hyperlink"/>
+            <w:lang w:val="en-US"/>
+          </w:rPr>
+          <w:t>http://ec.europa.eu/isa/index_en.htm</w:t>
+        </w:r>
+      </w:hyperlink>
     </w:p>
   </w:footnote>
   <w:footnote w:id="3">
@@ -55951,30 +55937,14 @@
         </w:rPr>
         <w:t xml:space="preserve"> </w:t>
       </w:r>
-      <w:r>
-        <w:fldChar w:fldCharType="begin"/>
-      </w:r>
-      <w:r>
-        <w:rPr>
-          <w:lang w:val="en-US"/>
-        </w:rPr>
-        <w:instrText xml:space="preserve"> HYPERLINK "http://ec.europa.eu/information_society/policy/psi/docs/pdfs/report/final_version_study_psi.docx" </w:instrText>
-      </w:r>
-      <w:r>
-        <w:fldChar w:fldCharType="separate"/>
-      </w:r>
-      <w:r>
-        <w:rPr>
-          <w:rStyle w:val="Hyperlink"/>
-        </w:rPr>
-        <w:t>http://ec.europa.eu/information_society/policy/psi/docs/pdfs/report/final_version_study_psi.docx</w:t>
-      </w:r>
-      <w:r>
-        <w:rPr>
-          <w:rStyle w:val="Hyperlink"/>
-        </w:rPr>
-        <w:fldChar w:fldCharType="end"/>
-      </w:r>
+      <w:hyperlink r:id="rId3" w:history="1">
+        <w:r>
+          <w:rPr>
+            <w:rStyle w:val="Hyperlink"/>
+          </w:rPr>
+          <w:t>http://ec.europa.eu/information_society/policy/psi/docs/pdfs/report/final_version_study_psi.docx</w:t>
+        </w:r>
+      </w:hyperlink>
     </w:p>
   </w:footnote>
   <w:footnote w:id="4">
@@ -55995,7 +55965,7 @@
       <w:r>
         <w:t xml:space="preserve">European Commission. Communication on Open Data. </w:t>
       </w:r>
-      <w:hyperlink r:id="rId2" w:history="1">
+      <w:hyperlink r:id="rId4" w:history="1">
         <w:r>
           <w:rPr>
             <w:rStyle w:val="Hyperlink"/>
@@ -56025,32 +55995,15 @@
         </w:rPr>
         <w:t xml:space="preserve"> European Commission. Joinup. Change and Release Management Policy for DCAT-AP </w:t>
       </w:r>
-      <w:r>
-        <w:fldChar w:fldCharType="begin"/>
-      </w:r>
-      <w:r>
-        <w:rPr>
-          <w:lang w:val="en-US"/>
-        </w:rPr>
-        <w:instrText xml:space="preserve"> HYPERLINK "https://joinup.ec.europa.eu/document/change-and-release-management-policy-dcat-ap" </w:instrText>
-      </w:r>
-      <w:r>
-        <w:fldChar w:fldCharType="separate"/>
-      </w:r>
-      <w:r>
-        <w:rPr>
-          <w:rStyle w:val="Hyperlink"/>
-          <w:lang w:val="en-US"/>
-        </w:rPr>
-        <w:t>https://joinup.ec.europa.eu/document/change-and-release-management-policy-dcat-ap</w:t>
-      </w:r>
-      <w:r>
-        <w:rPr>
-          <w:rStyle w:val="Hyperlink"/>
-          <w:lang w:val="en-US"/>
-        </w:rPr>
-        <w:fldChar w:fldCharType="end"/>
-      </w:r>
+      <w:hyperlink r:id="rId5" w:history="1">
+        <w:r>
+          <w:rPr>
+            <w:rStyle w:val="Hyperlink"/>
+            <w:lang w:val="en-US"/>
+          </w:rPr>
+          <w:t>https://joinup.ec.europa.eu/document/change-and-release-management-policy-dcat-ap</w:t>
+        </w:r>
+      </w:hyperlink>
     </w:p>
   </w:footnote>
   <w:footnote w:id="6">
@@ -56086,39 +56039,22 @@
         </w:rPr>
         <w:t xml:space="preserve"> DCAT Application Profile for data portals in Europe. </w:t>
       </w:r>
-      <w:r>
-        <w:fldChar w:fldCharType="begin"/>
-      </w:r>
-      <w:r>
-        <w:rPr>
-          <w:lang w:val="en-US"/>
-        </w:rPr>
-        <w:instrText xml:space="preserve"> HYPERLINK "https://joinup.ec.europa.eu/release/dcat-ap/121" </w:instrText>
-      </w:r>
-      <w:r>
-        <w:fldChar w:fldCharType="separate"/>
-      </w:r>
-      <w:r>
-        <w:rPr>
-          <w:rStyle w:val="Hyperlink"/>
-          <w:lang w:val="en-US"/>
-        </w:rPr>
-        <w:t>https://joinup.ec.europa.eu/release/dcat-ap/1</w:t>
-      </w:r>
-      <w:r>
-        <w:rPr>
-          <w:rStyle w:val="Hyperlink"/>
-          <w:lang w:val="en-US"/>
-        </w:rPr>
-        <w:t>21</w:t>
-      </w:r>
-      <w:r>
-        <w:rPr>
-          <w:rStyle w:val="Hyperlink"/>
-          <w:lang w:val="en-US"/>
-        </w:rPr>
-        <w:fldChar w:fldCharType="end"/>
-      </w:r>
+      <w:hyperlink r:id="rId6" w:history="1">
+        <w:r>
+          <w:rPr>
+            <w:rStyle w:val="Hyperlink"/>
+            <w:lang w:val="en-US"/>
+          </w:rPr>
+          <w:t>https://joinup.ec.europa.eu/release/dcat-ap/1</w:t>
+        </w:r>
+        <w:r>
+          <w:rPr>
+            <w:rStyle w:val="Hyperlink"/>
+            <w:lang w:val="en-US"/>
+          </w:rPr>
+          <w:t>21</w:t>
+        </w:r>
+      </w:hyperlink>
       <w:r>
         <w:rPr>
           <w:lang w:val="en-US"/>
@@ -56148,32 +56084,15 @@
         </w:rPr>
         <w:t xml:space="preserve"> W3C. Government Linked Data (GLD) Working Group. </w:t>
       </w:r>
-      <w:r>
-        <w:fldChar w:fldCharType="begin"/>
-      </w:r>
-      <w:r>
-        <w:rPr>
-          <w:lang w:val="en-US"/>
-        </w:rPr>
-        <w:instrText xml:space="preserve"> HYPERLINK "http://www.w3.org/2011/gld/wiki/Main_Page" </w:instrText>
-      </w:r>
-      <w:r>
-        <w:fldChar w:fldCharType="separate"/>
-      </w:r>
-      <w:r>
-        <w:rPr>
-          <w:rStyle w:val="Hyperlink"/>
-          <w:lang w:val="en-US"/>
-        </w:rPr>
-        <w:t>http://www.w3.org/2011/gld/wiki/Main_Page</w:t>
-      </w:r>
-      <w:r>
-        <w:rPr>
-          <w:rStyle w:val="Hyperlink"/>
-          <w:lang w:val="en-US"/>
-        </w:rPr>
-        <w:fldChar w:fldCharType="end"/>
-      </w:r>
+      <w:hyperlink r:id="rId7" w:history="1">
+        <w:r>
+          <w:rPr>
+            <w:rStyle w:val="Hyperlink"/>
+            <w:lang w:val="en-US"/>
+          </w:rPr>
+          <w:t>http://www.w3.org/2011/gld/wiki/Main_Page</w:t>
+        </w:r>
+      </w:hyperlink>
     </w:p>
   </w:footnote>
   <w:footnote w:id="8">
@@ -56196,32 +56115,15 @@
         </w:rPr>
         <w:t xml:space="preserve"> W3C. Resource Description Framework (RDF). </w:t>
       </w:r>
-      <w:r>
-        <w:fldChar w:fldCharType="begin"/>
-      </w:r>
-      <w:r>
-        <w:rPr>
-          <w:lang w:val="en-US"/>
-        </w:rPr>
-        <w:instrText xml:space="preserve"> HYPERLINK "http://www.w3.org/RDF/" </w:instrText>
-      </w:r>
-      <w:r>
-        <w:fldChar w:fldCharType="separate"/>
-      </w:r>
-      <w:r>
-        <w:rPr>
-          <w:rStyle w:val="Hyperlink"/>
-          <w:lang w:val="en-GB"/>
-        </w:rPr>
-        <w:t>http://www.w3.org/RDF/</w:t>
-      </w:r>
-      <w:r>
-        <w:rPr>
-          <w:rStyle w:val="Hyperlink"/>
-          <w:lang w:val="en-GB"/>
-        </w:rPr>
-        <w:fldChar w:fldCharType="end"/>
-      </w:r>
+      <w:hyperlink r:id="rId8" w:history="1">
+        <w:r>
+          <w:rPr>
+            <w:rStyle w:val="Hyperlink"/>
+            <w:lang w:val="en-GB"/>
+          </w:rPr>
+          <w:t>http://www.w3.org/RDF/</w:t>
+        </w:r>
+      </w:hyperlink>
     </w:p>
   </w:footnote>
   <w:footnote w:id="9">
@@ -56250,32 +56152,15 @@
         </w:rPr>
         <w:t xml:space="preserve">W3C Recommendation 16 January 2014. </w:t>
       </w:r>
-      <w:r>
-        <w:fldChar w:fldCharType="begin"/>
-      </w:r>
-      <w:r>
-        <w:rPr>
-          <w:lang w:val="en-US"/>
-        </w:rPr>
-        <w:instrText xml:space="preserve"> HYPERLINK "http://www.w3.org/TR/2014/REC-vocab-dcat-20140116/" </w:instrText>
-      </w:r>
-      <w:r>
-        <w:fldChar w:fldCharType="separate"/>
-      </w:r>
-      <w:r>
-        <w:rPr>
-          <w:rStyle w:val="Hyperlink"/>
-          <w:lang w:val="en-US"/>
-        </w:rPr>
-        <w:t>http://www.w3.org/TR/2014/REC-vocab-dcat-20140116/</w:t>
-      </w:r>
-      <w:r>
-        <w:rPr>
-          <w:rStyle w:val="Hyperlink"/>
-          <w:lang w:val="en-US"/>
-        </w:rPr>
-        <w:fldChar w:fldCharType="end"/>
-      </w:r>
+      <w:hyperlink r:id="rId9" w:history="1">
+        <w:r>
+          <w:rPr>
+            <w:rStyle w:val="Hyperlink"/>
+            <w:lang w:val="en-US"/>
+          </w:rPr>
+          <w:t>http://www.w3.org/TR/2014/REC-vocab-dcat-20140116/</w:t>
+        </w:r>
+      </w:hyperlink>
     </w:p>
   </w:footnote>
   <w:footnote w:id="10">
@@ -56310,32 +56195,15 @@
         </w:rPr>
         <w:t xml:space="preserve"> </w:t>
       </w:r>
-      <w:r>
-        <w:fldChar w:fldCharType="begin"/>
-      </w:r>
-      <w:r>
-        <w:rPr>
-          <w:lang w:val="en-US"/>
-        </w:rPr>
-        <w:instrText xml:space="preserve"> HYPERLINK "https://www.w3.org/TR/vocab-dcat-2/" </w:instrText>
-      </w:r>
-      <w:r>
-        <w:fldChar w:fldCharType="separate"/>
-      </w:r>
-      <w:r>
-        <w:rPr>
-          <w:rStyle w:val="Hyperlink"/>
-          <w:lang w:val="en-US"/>
-        </w:rPr>
-        <w:t>https://www.w3.org/TR/vocab-dcat-2/</w:t>
-      </w:r>
-      <w:r>
-        <w:rPr>
-          <w:rStyle w:val="Hyperlink"/>
-          <w:lang w:val="en-US"/>
-        </w:rPr>
-        <w:fldChar w:fldCharType="end"/>
-      </w:r>
+      <w:hyperlink r:id="rId10" w:history="1">
+        <w:r>
+          <w:rPr>
+            <w:rStyle w:val="Hyperlink"/>
+            <w:lang w:val="en-US"/>
+          </w:rPr>
+          <w:t>https://www.w3.org/TR/vocab-dcat-2/</w:t>
+        </w:r>
+      </w:hyperlink>
     </w:p>
   </w:footnote>
   <w:footnote w:id="11">
@@ -56358,32 +56226,15 @@
         </w:rPr>
         <w:t xml:space="preserve"> IETF. RFC 2119. Key words for use in RFCs to Indicate Requirement Levels. </w:t>
       </w:r>
-      <w:r>
-        <w:fldChar w:fldCharType="begin"/>
-      </w:r>
-      <w:r>
-        <w:rPr>
-          <w:lang w:val="en-US"/>
-        </w:rPr>
-        <w:instrText xml:space="preserve"> HYPERLINK "http://www.ietf.org/rfc/rfc2119.txt" </w:instrText>
-      </w:r>
-      <w:r>
-        <w:fldChar w:fldCharType="separate"/>
-      </w:r>
-      <w:r>
-        <w:rPr>
-          <w:rStyle w:val="Hyperlink"/>
-          <w:lang w:val="en-US"/>
-        </w:rPr>
-        <w:t>http://www.ietf.org/rfc/rfc2119.txt</w:t>
-      </w:r>
-      <w:r>
-        <w:rPr>
-          <w:rStyle w:val="Hyperlink"/>
-          <w:lang w:val="en-US"/>
-        </w:rPr>
-        <w:fldChar w:fldCharType="end"/>
-      </w:r>
+      <w:hyperlink r:id="rId11" w:history="1">
+        <w:r>
+          <w:rPr>
+            <w:rStyle w:val="Hyperlink"/>
+            <w:lang w:val="en-US"/>
+          </w:rPr>
+          <w:t>http://www.ietf.org/rfc/rfc2119.txt</w:t>
+        </w:r>
+      </w:hyperlink>
     </w:p>
   </w:footnote>
   <w:footnote w:id="12">
@@ -56446,32 +56297,15 @@
         </w:rPr>
         <w:t xml:space="preserve"> W3C. The Organization Ontology. W3C Candidate Recommendation, 25 June 2013. </w:t>
       </w:r>
-      <w:r>
-        <w:fldChar w:fldCharType="begin"/>
-      </w:r>
-      <w:r>
-        <w:rPr>
-          <w:lang w:val="en-US"/>
-        </w:rPr>
-        <w:instrText xml:space="preserve"> HYPERLINK "http://www.w3.org/TR/2013/CR-vocab-org-20130625/" </w:instrText>
-      </w:r>
-      <w:r>
-        <w:fldChar w:fldCharType="separate"/>
-      </w:r>
-      <w:r>
-        <w:rPr>
-          <w:rStyle w:val="Hyperlink"/>
-          <w:lang w:val="nl-BE"/>
-        </w:rPr>
-        <w:t>http://www.w3.org/TR/2013/CR-vocab-org-20130625/</w:t>
-      </w:r>
-      <w:r>
-        <w:rPr>
-          <w:rStyle w:val="Hyperlink"/>
-          <w:lang w:val="nl-BE"/>
-        </w:rPr>
-        <w:fldChar w:fldCharType="end"/>
-      </w:r>
+      <w:hyperlink r:id="rId12" w:history="1">
+        <w:r>
+          <w:rPr>
+            <w:rStyle w:val="Hyperlink"/>
+            <w:lang w:val="nl-BE"/>
+          </w:rPr>
+          <w:t>http://www.w3.org/TR/2013/CR-vocab-org-20130625/</w:t>
+        </w:r>
+      </w:hyperlink>
     </w:p>
   </w:footnote>
   <w:footnote w:id="14">
@@ -56501,7 +56335,7 @@
         </w:rPr>
         <w:t xml:space="preserve">Tags for Identifying Languages. </w:t>
       </w:r>
-      <w:hyperlink r:id="rId3" w:history="1">
+      <w:hyperlink r:id="rId13" w:history="1">
         <w:r>
           <w:rPr>
             <w:rStyle w:val="Hyperlink"/>
@@ -56533,7 +56367,7 @@
         </w:rPr>
         <w:t xml:space="preserve"> European Commission. Joinup. Core Location Vocabulary. </w:t>
       </w:r>
-      <w:hyperlink r:id="rId4" w:history="1">
+      <w:hyperlink r:id="rId14" w:history="1">
         <w:r>
           <w:rPr>
             <w:rStyle w:val="Hyperlink"/>
@@ -56576,7 +56410,7 @@
         </w:rPr>
         <w:t xml:space="preserve">Mikulski Archive for Space Telescopes (MAST). Referencing Data Sets in Astronomical Literature. </w:t>
       </w:r>
-      <w:hyperlink r:id="rId5" w:history="1">
+      <w:hyperlink r:id="rId15" w:history="1">
         <w:r>
           <w:rPr>
             <w:rStyle w:val="Hyperlink"/>
@@ -56607,32 +56441,15 @@
         </w:rPr>
         <w:t xml:space="preserve"> DataCite. </w:t>
       </w:r>
-      <w:r>
-        <w:fldChar w:fldCharType="begin"/>
-      </w:r>
-      <w:r>
-        <w:rPr>
-          <w:lang w:val="en-US"/>
-        </w:rPr>
-        <w:instrText xml:space="preserve"> HYPERLINK "http://www.datacite.org/" </w:instrText>
-      </w:r>
-      <w:r>
-        <w:fldChar w:fldCharType="separate"/>
-      </w:r>
-      <w:r>
-        <w:rPr>
-          <w:rStyle w:val="Hyperlink"/>
-          <w:lang w:val="pt-BR"/>
-        </w:rPr>
-        <w:t>http://www.datacite.org/</w:t>
-      </w:r>
-      <w:r>
-        <w:rPr>
-          <w:rStyle w:val="Hyperlink"/>
-          <w:lang w:val="pt-BR"/>
-        </w:rPr>
-        <w:fldChar w:fldCharType="end"/>
-      </w:r>
+      <w:hyperlink r:id="rId16" w:history="1">
+        <w:r>
+          <w:rPr>
+            <w:rStyle w:val="Hyperlink"/>
+            <w:lang w:val="pt-BR"/>
+          </w:rPr>
+          <w:t>http://www.datacite.org/</w:t>
+        </w:r>
+      </w:hyperlink>
     </w:p>
   </w:footnote>
   <w:footnote w:id="18">
@@ -56655,32 +56472,15 @@
         </w:rPr>
         <w:t xml:space="preserve"> DOI. Digital Object Identifier. </w:t>
       </w:r>
-      <w:r>
-        <w:fldChar w:fldCharType="begin"/>
-      </w:r>
-      <w:r>
-        <w:rPr>
-          <w:lang w:val="en-US"/>
-        </w:rPr>
-        <w:instrText xml:space="preserve"> HYPERLINK "http://www.doi.org/" </w:instrText>
-      </w:r>
-      <w:r>
-        <w:fldChar w:fldCharType="separate"/>
-      </w:r>
-      <w:r>
-        <w:rPr>
-          <w:rStyle w:val="Hyperlink"/>
-          <w:lang w:val="en-US"/>
-        </w:rPr>
-        <w:t>http://www.doi.org/</w:t>
-      </w:r>
-      <w:r>
-        <w:rPr>
-          <w:rStyle w:val="Hyperlink"/>
-          <w:lang w:val="en-US"/>
-        </w:rPr>
-        <w:fldChar w:fldCharType="end"/>
-      </w:r>
+      <w:hyperlink r:id="rId17" w:history="1">
+        <w:r>
+          <w:rPr>
+            <w:rStyle w:val="Hyperlink"/>
+            <w:lang w:val="en-US"/>
+          </w:rPr>
+          <w:t>http://www.doi.org/</w:t>
+        </w:r>
+      </w:hyperlink>
     </w:p>
   </w:footnote>
   <w:footnote w:id="19">
@@ -56703,32 +56503,15 @@
         </w:rPr>
         <w:t xml:space="preserve"> EZID. </w:t>
       </w:r>
-      <w:r>
-        <w:fldChar w:fldCharType="begin"/>
-      </w:r>
-      <w:r>
-        <w:rPr>
-          <w:lang w:val="en-US"/>
-        </w:rPr>
-        <w:instrText xml:space="preserve"> HYPERLINK "http://n2t.net/ezid" </w:instrText>
-      </w:r>
-      <w:r>
-        <w:fldChar w:fldCharType="separate"/>
-      </w:r>
-      <w:r>
-        <w:rPr>
-          <w:rStyle w:val="Hyperlink"/>
-          <w:lang w:val="en-US"/>
-        </w:rPr>
-        <w:t>http://n2t.net/ezid</w:t>
-      </w:r>
-      <w:r>
-        <w:rPr>
-          <w:rStyle w:val="Hyperlink"/>
-          <w:lang w:val="en-US"/>
-        </w:rPr>
-        <w:fldChar w:fldCharType="end"/>
-      </w:r>
+      <w:hyperlink r:id="rId18" w:history="1">
+        <w:r>
+          <w:rPr>
+            <w:rStyle w:val="Hyperlink"/>
+            <w:lang w:val="en-US"/>
+          </w:rPr>
+          <w:t>http://n2t.net/ezid</w:t>
+        </w:r>
+      </w:hyperlink>
     </w:p>
   </w:footnote>
   <w:footnote w:id="20">
@@ -56751,32 +56534,15 @@
         </w:rPr>
         <w:t xml:space="preserve"> W3C Permanent Identifier Community Group. Permanent Identifiers for the Web. </w:t>
       </w:r>
-      <w:r>
-        <w:fldChar w:fldCharType="begin"/>
-      </w:r>
-      <w:r>
-        <w:rPr>
-          <w:lang w:val="en-US"/>
-        </w:rPr>
-        <w:instrText xml:space="preserve"> HYPERLINK "https://w3id.org/" </w:instrText>
-      </w:r>
-      <w:r>
-        <w:fldChar w:fldCharType="separate"/>
-      </w:r>
-      <w:r>
-        <w:rPr>
-          <w:rStyle w:val="Hyperlink"/>
-          <w:lang w:val="en-US"/>
-        </w:rPr>
-        <w:t>https://w3id.org/</w:t>
-      </w:r>
-      <w:r>
-        <w:rPr>
-          <w:rStyle w:val="Hyperlink"/>
-          <w:lang w:val="en-US"/>
-        </w:rPr>
-        <w:fldChar w:fldCharType="end"/>
-      </w:r>
+      <w:hyperlink r:id="rId19" w:history="1">
+        <w:r>
+          <w:rPr>
+            <w:rStyle w:val="Hyperlink"/>
+            <w:lang w:val="en-US"/>
+          </w:rPr>
+          <w:t>https://w3id.org/</w:t>
+        </w:r>
+      </w:hyperlink>
     </w:p>
   </w:footnote>
   <w:footnote w:id="21">
@@ -56806,38 +56572,15 @@
         </w:rPr>
         <w:t xml:space="preserve">DataCite Resource Identifier Scheme. </w:t>
       </w:r>
-      <w:r>
-        <w:fldChar w:fldCharType="begin"/>
-      </w:r>
-      <w:r>
-        <w:rPr>
-          <w:lang w:val="en-US"/>
-        </w:rPr>
-        <w:instrText xml:space="preserve"> HYPERLINK "http://purl.org/sp</w:instrText>
-      </w:r>
-      <w:r>
-        <w:rPr>
-          <w:lang w:val="en-US"/>
-        </w:rPr>
-        <w:instrText xml:space="preserve">ar/datacite/ResourceIdentifierScheme" </w:instrText>
-      </w:r>
-      <w:r>
-        <w:fldChar w:fldCharType="separate"/>
-      </w:r>
-      <w:r>
-        <w:rPr>
-          <w:rStyle w:val="Hyperlink"/>
-          <w:lang w:val="en-US"/>
-        </w:rPr>
-        <w:t>http://purl.org/spar/datacite/ResourceIdentifierScheme</w:t>
-      </w:r>
-      <w:r>
-        <w:rPr>
-          <w:rStyle w:val="Hyperlink"/>
-          <w:lang w:val="en-US"/>
-        </w:rPr>
-        <w:fldChar w:fldCharType="end"/>
-      </w:r>
+      <w:hyperlink r:id="rId20" w:history="1">
+        <w:r>
+          <w:rPr>
+            <w:rStyle w:val="Hyperlink"/>
+            <w:lang w:val="en-US"/>
+          </w:rPr>
+          <w:t>http://purl.org/spar/datacite/ResourceIdentifierScheme</w:t>
+        </w:r>
+      </w:hyperlink>
     </w:p>
   </w:footnote>
   <w:footnote w:id="22">
@@ -56873,32 +56616,15 @@
         </w:rPr>
         <w:t xml:space="preserve">Media Types </w:t>
       </w:r>
-      <w:r>
-        <w:fldChar w:fldCharType="begin"/>
-      </w:r>
-      <w:r>
-        <w:rPr>
-          <w:lang w:val="nl-BE"/>
-        </w:rPr>
-        <w:instrText xml:space="preserve"> HYPERLINK "http://www.iana.org/assignments/media-types/" </w:instrText>
-      </w:r>
-      <w:r>
-        <w:fldChar w:fldCharType="separate"/>
-      </w:r>
-      <w:r>
-        <w:rPr>
-          <w:rStyle w:val="Hyperlink"/>
-          <w:lang w:val="nl-NL"/>
-        </w:rPr>
-        <w:t>http://www.iana.org/assignments/media-types/</w:t>
-      </w:r>
-      <w:r>
-        <w:rPr>
-          <w:rStyle w:val="Hyperlink"/>
-          <w:lang w:val="nl-NL"/>
-        </w:rPr>
-        <w:fldChar w:fldCharType="end"/>
-      </w:r>
+      <w:hyperlink r:id="rId21" w:history="1">
+        <w:r>
+          <w:rPr>
+            <w:rStyle w:val="Hyperlink"/>
+            <w:lang w:val="nl-NL"/>
+          </w:rPr>
+          <w:t>http://www.iana.org/assignments/media-types/</w:t>
+        </w:r>
+      </w:hyperlink>
     </w:p>
   </w:footnote>
   <w:footnote w:id="23">
@@ -56942,42 +56668,26 @@
         </w:rPr>
         <w:t xml:space="preserve"> EU Vocabularies. Controlled Vocabularies. Authority tables. Frequency. </w:t>
       </w:r>
-      <w:r>
-        <w:fldChar w:fldCharType="begin"/>
-      </w:r>
-      <w:r>
-        <w:rPr>
-          <w:lang w:val="en-US"/>
-        </w:rPr>
-        <w:instrText xml:space="preserve"> HYPERLINK "http://publications.europa.eu/mdr/authority/frequency" </w:instrText>
-      </w:r>
-      <w:r>
-        <w:fldChar w:fldCharType="separate"/>
-      </w:r>
-      <w:r>
-        <w:rPr>
-          <w:rStyle w:val="Hyperlink"/>
-        </w:rPr>
-        <w:t>http</w:t>
-      </w:r>
-      <w:r>
-        <w:rPr>
-          <w:rStyle w:val="Hyperlink"/>
-        </w:rPr>
-        <w:t>s</w:t>
-      </w:r>
-      <w:r>
-        <w:rPr>
-          <w:rStyle w:val="Hyperlink"/>
-        </w:rPr>
-        <w:t xml:space="preserve">://publications.europa.eu/en/web/eu-vocabularies/at-dataset/-/resource/dataset/frequency </w:t>
-      </w:r>
-      <w:r>
-        <w:rPr>
-          <w:rStyle w:val="Hyperlink"/>
-        </w:rPr>
-        <w:fldChar w:fldCharType="end"/>
-      </w:r>
+      <w:hyperlink r:id="rId22" w:history="1">
+        <w:r>
+          <w:rPr>
+            <w:rStyle w:val="Hyperlink"/>
+          </w:rPr>
+          <w:t>http</w:t>
+        </w:r>
+        <w:r>
+          <w:rPr>
+            <w:rStyle w:val="Hyperlink"/>
+          </w:rPr>
+          <w:t>s</w:t>
+        </w:r>
+        <w:r>
+          <w:rPr>
+            <w:rStyle w:val="Hyperlink"/>
+          </w:rPr>
+          <w:t xml:space="preserve">://publications.europa.eu/en/web/eu-vocabularies/at-dataset/-/resource/dataset/frequency </w:t>
+        </w:r>
+      </w:hyperlink>
     </w:p>
   </w:footnote>
   <w:footnote w:id="24">
@@ -57024,38 +56734,15 @@
         </w:rPr>
         <w:t xml:space="preserve"> EU Vocabularies. Controlled Vocabularies. Authority tables. File type. </w:t>
       </w:r>
-      <w:r>
-        <w:fldChar w:fldCharType="begin"/>
-      </w:r>
-      <w:r>
-        <w:rPr>
-          <w:lang w:val="en-US"/>
-        </w:rPr>
-        <w:instrText xml:space="preserve"> HYPERLINK "https://publications.europa.eu/en/web/eu</w:instrText>
-      </w:r>
-      <w:r>
-        <w:rPr>
-          <w:lang w:val="en-US"/>
-        </w:rPr>
-        <w:instrText xml:space="preserve">-vocabularies/at-dataset/-/resource/dataset/file-type%20" </w:instrText>
-      </w:r>
-      <w:r>
-        <w:fldChar w:fldCharType="separate"/>
-      </w:r>
-      <w:r>
-        <w:rPr>
-          <w:rStyle w:val="Hyperlink"/>
-          <w:lang w:val="en-US"/>
-        </w:rPr>
-        <w:t xml:space="preserve">https://publications.europa.eu/en/web/eu-vocabularies/at-dataset/-/resource/dataset/file-type </w:t>
-      </w:r>
-      <w:r>
-        <w:rPr>
-          <w:rStyle w:val="Hyperlink"/>
-          <w:lang w:val="en-US"/>
-        </w:rPr>
-        <w:fldChar w:fldCharType="end"/>
-      </w:r>
+      <w:hyperlink r:id="rId23" w:history="1">
+        <w:r>
+          <w:rPr>
+            <w:rStyle w:val="Hyperlink"/>
+            <w:lang w:val="en-US"/>
+          </w:rPr>
+          <w:t xml:space="preserve">https://publications.europa.eu/en/web/eu-vocabularies/at-dataset/-/resource/dataset/file-type </w:t>
+        </w:r>
+      </w:hyperlink>
     </w:p>
   </w:footnote>
   <w:footnote w:id="25">
@@ -57108,32 +56795,15 @@
         </w:rPr>
         <w:t xml:space="preserve">. </w:t>
       </w:r>
-      <w:r>
-        <w:fldChar w:fldCharType="begin"/>
-      </w:r>
-      <w:r>
-        <w:rPr>
-          <w:lang w:val="en-US"/>
-        </w:rPr>
-        <w:instrText xml:space="preserve"> HYPERLINK "https://publications.europa.eu/en/web/eu-vocabularies/at-dataset/-/resource/dataset/language/" </w:instrText>
-      </w:r>
-      <w:r>
-        <w:fldChar w:fldCharType="separate"/>
-      </w:r>
-      <w:r>
-        <w:rPr>
-          <w:rStyle w:val="Hyperlink"/>
-          <w:lang w:val="en-US"/>
-        </w:rPr>
-        <w:t>https://publications.europa.eu/en/web/eu-vocabularies/at-dataset/-/resource/dataset/language/</w:t>
-      </w:r>
-      <w:r>
-        <w:rPr>
-          <w:rStyle w:val="Hyperlink"/>
-          <w:lang w:val="en-US"/>
-        </w:rPr>
-        <w:fldChar w:fldCharType="end"/>
-      </w:r>
+      <w:hyperlink r:id="rId24" w:history="1">
+        <w:r>
+          <w:rPr>
+            <w:rStyle w:val="Hyperlink"/>
+            <w:lang w:val="en-US"/>
+          </w:rPr>
+          <w:t>https://publications.europa.eu/en/web/eu-vocabularies/at-dataset/-/resource/dataset/language/</w:t>
+        </w:r>
+      </w:hyperlink>
     </w:p>
   </w:footnote>
   <w:footnote w:id="26">
@@ -57183,30 +56853,14 @@
         </w:rPr>
         <w:t xml:space="preserve">. </w:t>
       </w:r>
-      <w:r>
-        <w:fldChar w:fldCharType="begin"/>
-      </w:r>
-      <w:r>
-        <w:rPr>
-          <w:lang w:val="en-US"/>
-        </w:rPr>
-        <w:instrText xml:space="preserve"> HYPERLINK "https://publications.europa.eu/en/web/eu-vocabularies/at-dataset/-/resource/dataset/corporate-body/" </w:instrText>
-      </w:r>
-      <w:r>
-        <w:fldChar w:fldCharType="separate"/>
-      </w:r>
-      <w:r>
-        <w:rPr>
-          <w:rStyle w:val="Hyperlink"/>
-        </w:rPr>
-        <w:t>https://publications.europa.eu/en/web/eu-vocabularies/at-dataset/-/resource/dataset/corporate-body/</w:t>
-      </w:r>
-      <w:r>
-        <w:rPr>
-          <w:rStyle w:val="Hyperlink"/>
-        </w:rPr>
-        <w:fldChar w:fldCharType="end"/>
-      </w:r>
+      <w:hyperlink r:id="rId25" w:history="1">
+        <w:r>
+          <w:rPr>
+            <w:rStyle w:val="Hyperlink"/>
+          </w:rPr>
+          <w:t>https://publications.europa.eu/en/web/eu-vocabularies/at-dataset/-/resource/dataset/corporate-body/</w:t>
+        </w:r>
+      </w:hyperlink>
     </w:p>
   </w:footnote>
   <w:footnote w:id="27">
@@ -57259,32 +56913,15 @@
         </w:rPr>
         <w:t xml:space="preserve">Continent </w:t>
       </w:r>
-      <w:r>
-        <w:fldChar w:fldCharType="begin"/>
-      </w:r>
-      <w:r>
-        <w:rPr>
-          <w:lang w:val="en-US"/>
-        </w:rPr>
-        <w:instrText xml:space="preserve"> HYPERLINK "https://publications.europa.eu/en/web/eu-vocabularies/at-dataset/-/resource/dataset/continent" </w:instrText>
-      </w:r>
-      <w:r>
-        <w:fldChar w:fldCharType="separate"/>
-      </w:r>
-      <w:r>
-        <w:rPr>
-          <w:rStyle w:val="Hyperlink"/>
-          <w:lang w:val="en-US"/>
-        </w:rPr>
-        <w:t>https://publications.europa.eu/en/web/eu-vocabularies/at-dataset/-/resource/dataset/continent</w:t>
-      </w:r>
-      <w:r>
-        <w:rPr>
-          <w:rStyle w:val="Hyperlink"/>
-          <w:lang w:val="en-US"/>
-        </w:rPr>
-        <w:fldChar w:fldCharType="end"/>
-      </w:r>
+      <w:hyperlink r:id="rId26" w:history="1">
+        <w:r>
+          <w:rPr>
+            <w:rStyle w:val="Hyperlink"/>
+            <w:lang w:val="en-US"/>
+          </w:rPr>
+          <w:t>https://publications.europa.eu/en/web/eu-vocabularies/at-dataset/-/resource/dataset/continent</w:t>
+        </w:r>
+      </w:hyperlink>
     </w:p>
   </w:footnote>
   <w:footnote w:id="28">
@@ -57334,30 +56971,14 @@
         </w:rPr>
         <w:t xml:space="preserve">. </w:t>
       </w:r>
-      <w:r>
-        <w:fldChar w:fldCharType="begin"/>
-      </w:r>
-      <w:r>
-        <w:rPr>
-          <w:lang w:val="en-US"/>
-        </w:rPr>
-        <w:instrText xml:space="preserve"> HYPERLINK "https://publications.europa.eu/en/web/eu-vocabularies/at-dataset/-/resource/dataset/country" </w:instrText>
-      </w:r>
-      <w:r>
-        <w:fldChar w:fldCharType="separate"/>
-      </w:r>
-      <w:r>
-        <w:rPr>
-          <w:rStyle w:val="Hyperlink"/>
-        </w:rPr>
-        <w:t>https://publications.europa.eu/en/web/eu-vocabularies/at-dataset/-/resource/dataset/country</w:t>
-      </w:r>
-      <w:r>
-        <w:rPr>
-          <w:rStyle w:val="Hyperlink"/>
-        </w:rPr>
-        <w:fldChar w:fldCharType="end"/>
-      </w:r>
+      <w:hyperlink r:id="rId27" w:history="1">
+        <w:r>
+          <w:rPr>
+            <w:rStyle w:val="Hyperlink"/>
+          </w:rPr>
+          <w:t>https://publications.europa.eu/en/web/eu-vocabularies/at-dataset/-/resource/dataset/country</w:t>
+        </w:r>
+      </w:hyperlink>
     </w:p>
   </w:footnote>
   <w:footnote w:id="29">
@@ -57410,32 +57031,15 @@
         </w:rPr>
         <w:t xml:space="preserve">. </w:t>
       </w:r>
-      <w:r>
-        <w:fldChar w:fldCharType="begin"/>
-      </w:r>
-      <w:r>
-        <w:rPr>
-          <w:lang w:val="en-US"/>
-        </w:rPr>
-        <w:instrText xml:space="preserve"> HYPERLINK "https://publications.europa.eu/en/web/eu-vocabularies/at-dataset/-/resource/dataset/place" </w:instrText>
-      </w:r>
-      <w:r>
-        <w:fldChar w:fldCharType="separate"/>
-      </w:r>
-      <w:r>
-        <w:rPr>
-          <w:rStyle w:val="Hyperlink"/>
-          <w:lang w:val="en-US"/>
-        </w:rPr>
-        <w:t>https://publications.europa.eu/en/web/eu-vocabularies/at-dataset/-/resource/dataset/place</w:t>
-      </w:r>
-      <w:r>
-        <w:rPr>
-          <w:rStyle w:val="Hyperlink"/>
-          <w:lang w:val="en-US"/>
-        </w:rPr>
-        <w:fldChar w:fldCharType="end"/>
-      </w:r>
+      <w:hyperlink r:id="rId28" w:history="1">
+        <w:r>
+          <w:rPr>
+            <w:rStyle w:val="Hyperlink"/>
+            <w:lang w:val="en-US"/>
+          </w:rPr>
+          <w:t>https://publications.europa.eu/en/web/eu-vocabularies/at-dataset/-/resource/dataset/place</w:t>
+        </w:r>
+      </w:hyperlink>
     </w:p>
   </w:footnote>
   <w:footnote w:id="30">
@@ -57458,32 +57062,15 @@
         </w:rPr>
         <w:t xml:space="preserve"> European Commission. Joinup. Asset Description Metadata Schema (ADMS). </w:t>
       </w:r>
-      <w:r>
-        <w:fldChar w:fldCharType="begin"/>
-      </w:r>
-      <w:r>
-        <w:rPr>
-          <w:lang w:val="en-US"/>
-        </w:rPr>
-        <w:instrText xml:space="preserve"> HYPERLINK "https://joinup.ec.europa.eu/solution/asset-description-metadata-schema-adms" </w:instrText>
-      </w:r>
-      <w:r>
-        <w:fldChar w:fldCharType="separate"/>
-      </w:r>
-      <w:r>
-        <w:rPr>
-          <w:rStyle w:val="Hyperlink"/>
-          <w:lang w:val="en-US"/>
-        </w:rPr>
-        <w:t>https://joinup.ec.europa.eu/solution/asset-description-metadata-schema-adms</w:t>
-      </w:r>
-      <w:r>
-        <w:rPr>
-          <w:rStyle w:val="Hyperlink"/>
-          <w:lang w:val="en-US"/>
-        </w:rPr>
-        <w:fldChar w:fldCharType="end"/>
-      </w:r>
+      <w:hyperlink r:id="rId29" w:history="1">
+        <w:r>
+          <w:rPr>
+            <w:rStyle w:val="Hyperlink"/>
+            <w:lang w:val="en-US"/>
+          </w:rPr>
+          <w:t>https://joinup.ec.europa.eu/solution/asset-description-metadata-schema-adms</w:t>
+        </w:r>
+      </w:hyperlink>
       <w:r>
         <w:rPr>
           <w:lang w:val="en-US"/>
@@ -57518,32 +57105,15 @@
         </w:rPr>
         <w:t xml:space="preserve">EuroVoc. </w:t>
       </w:r>
-      <w:r>
-        <w:fldChar w:fldCharType="begin"/>
-      </w:r>
-      <w:r>
-        <w:rPr>
-          <w:lang w:val="en-US"/>
-        </w:rPr>
-        <w:instrText xml:space="preserve"> HYPERLINK "http://eurovoc.europa.eu/" </w:instrText>
-      </w:r>
-      <w:r>
-        <w:fldChar w:fldCharType="separate"/>
-      </w:r>
-      <w:r>
-        <w:rPr>
-          <w:rStyle w:val="Hyperlink"/>
-          <w:lang w:val="en-US"/>
-        </w:rPr>
-        <w:t>http://eurovoc.europa.eu/</w:t>
-      </w:r>
-      <w:r>
-        <w:rPr>
-          <w:rStyle w:val="Hyperlink"/>
-          <w:lang w:val="en-US"/>
-        </w:rPr>
-        <w:fldChar w:fldCharType="end"/>
-      </w:r>
+      <w:hyperlink r:id="rId30" w:history="1">
+        <w:r>
+          <w:rPr>
+            <w:rStyle w:val="Hyperlink"/>
+            <w:lang w:val="en-US"/>
+          </w:rPr>
+          <w:t>http://eurovoc.europa.eu/</w:t>
+        </w:r>
+      </w:hyperlink>
       <w:r>
         <w:rPr>
           <w:color w:val="1F497D"/>
@@ -57574,32 +57144,15 @@
         </w:rPr>
         <w:t xml:space="preserve"> </w:t>
       </w:r>
-      <w:r>
-        <w:fldChar w:fldCharType="begin"/>
-      </w:r>
-      <w:r>
-        <w:rPr>
-          <w:lang w:val="en-US"/>
-        </w:rPr>
-        <w:instrText xml:space="preserve"> HYPERLINK "http://www.eurocris.org/Uploads/Web%20pages/CERIF-1.5/CERIF1.5_Semantics.xhtml" </w:instrText>
-      </w:r>
-      <w:r>
-        <w:fldChar w:fldCharType="separate"/>
-      </w:r>
-      <w:r>
-        <w:rPr>
-          <w:rStyle w:val="Hyperlink"/>
-          <w:lang w:val="en-US"/>
-        </w:rPr>
-        <w:t>http://www.eurocris.org/Uploads/Web%20pages/CERIF-1.5/CERIF1.5_Semantics.xhtml</w:t>
-      </w:r>
-      <w:r>
-        <w:rPr>
-          <w:rStyle w:val="Hyperlink"/>
-          <w:lang w:val="en-US"/>
-        </w:rPr>
-        <w:fldChar w:fldCharType="end"/>
-      </w:r>
+      <w:hyperlink r:id="rId31" w:history="1">
+        <w:r>
+          <w:rPr>
+            <w:rStyle w:val="Hyperlink"/>
+            <w:lang w:val="en-US"/>
+          </w:rPr>
+          <w:t>http://www.eurocris.org/Uploads/Web%20pages/CERIF-1.5/CERIF1.5_Semantics.xhtml</w:t>
+        </w:r>
+      </w:hyperlink>
     </w:p>
   </w:footnote>
   <w:footnote w:id="33">
@@ -57629,39 +57182,22 @@
         </w:rPr>
         <w:t xml:space="preserve">OCLC. Dewey Summaries as Linked Data. </w:t>
       </w:r>
-      <w:r>
-        <w:fldChar w:fldCharType="begin"/>
-      </w:r>
-      <w:r>
-        <w:rPr>
-          <w:lang w:val="en-US"/>
-        </w:rPr>
-        <w:instrText xml:space="preserve"> HYPERLINK "http://www.oclc.org/dewey/webservices.en.html" </w:instrText>
-      </w:r>
-      <w:r>
-        <w:fldChar w:fldCharType="separate"/>
-      </w:r>
-      <w:r>
-        <w:rPr>
-          <w:rStyle w:val="Hyperlink"/>
-          <w:lang w:val="en-US"/>
-        </w:rPr>
-        <w:t>http://www.oclc.org/dewey/webservices.en.html</w:t>
-      </w:r>
-      <w:r>
-        <w:rPr>
-          <w:rStyle w:val="Hyperlink"/>
-          <w:lang w:val="en-US"/>
-        </w:rPr>
-        <w:fldChar w:fldCharType="end"/>
-      </w:r>
+      <w:hyperlink r:id="rId32" w:history="1">
+        <w:r>
+          <w:rPr>
+            <w:rStyle w:val="Hyperlink"/>
+            <w:lang w:val="en-US"/>
+          </w:rPr>
+          <w:t>http://www.oclc.org/dewey/webservices.en.html</w:t>
+        </w:r>
+      </w:hyperlink>
       <w:r>
         <w:rPr>
           <w:lang w:val="en-US"/>
         </w:rPr>
         <w:t xml:space="preserve"> and </w:t>
       </w:r>
-      <w:hyperlink r:id="rId6" w:history="1">
+      <w:hyperlink r:id="rId33" w:history="1">
         <w:r>
           <w:rPr>
             <w:rStyle w:val="Hyperlink"/>
@@ -57692,32 +57228,15 @@
         </w:rPr>
         <w:t xml:space="preserve"> Creative Commons. About The Licenses. </w:t>
       </w:r>
-      <w:r>
-        <w:fldChar w:fldCharType="begin"/>
-      </w:r>
-      <w:r>
-        <w:rPr>
-          <w:lang w:val="en-US"/>
-        </w:rPr>
-        <w:instrText xml:space="preserve"> HYPERLINK "http://creativecommons.org/licenses/" </w:instrText>
-      </w:r>
-      <w:r>
-        <w:fldChar w:fldCharType="separate"/>
-      </w:r>
-      <w:r>
-        <w:rPr>
-          <w:rStyle w:val="Hyperlink"/>
-          <w:lang w:val="en-US"/>
-        </w:rPr>
-        <w:t>http://creativecommons.org/licenses/</w:t>
-      </w:r>
-      <w:r>
-        <w:rPr>
-          <w:rStyle w:val="Hyperlink"/>
-          <w:lang w:val="en-US"/>
-        </w:rPr>
-        <w:fldChar w:fldCharType="end"/>
-      </w:r>
+      <w:hyperlink r:id="rId34" w:history="1">
+        <w:r>
+          <w:rPr>
+            <w:rStyle w:val="Hyperlink"/>
+            <w:lang w:val="en-US"/>
+          </w:rPr>
+          <w:t>http://creativecommons.org/licenses/</w:t>
+        </w:r>
+      </w:hyperlink>
     </w:p>
   </w:footnote>
   <w:footnote w:id="35">
@@ -57740,32 +57259,15 @@
         </w:rPr>
         <w:t xml:space="preserve"> Creative Commons. CC0 1.0 Universal (CC0 1.0) Public Domain Dedication. </w:t>
       </w:r>
-      <w:r>
-        <w:fldChar w:fldCharType="begin"/>
-      </w:r>
-      <w:r>
-        <w:rPr>
-          <w:lang w:val="en-US"/>
-        </w:rPr>
-        <w:instrText xml:space="preserve"> HYPERLINK "http://creativecommons.org/publicdomain/zero/1.0/" </w:instrText>
-      </w:r>
-      <w:r>
-        <w:fldChar w:fldCharType="separate"/>
-      </w:r>
-      <w:r>
-        <w:rPr>
-          <w:rStyle w:val="Hyperlink"/>
-          <w:lang w:val="en-US"/>
-        </w:rPr>
-        <w:t>http://creativecommons.org/publicdomain/zero/1.0/</w:t>
-      </w:r>
-      <w:r>
-        <w:rPr>
-          <w:rStyle w:val="Hyperlink"/>
-          <w:lang w:val="en-US"/>
-        </w:rPr>
-        <w:fldChar w:fldCharType="end"/>
-      </w:r>
+      <w:hyperlink r:id="rId35" w:history="1">
+        <w:r>
+          <w:rPr>
+            <w:rStyle w:val="Hyperlink"/>
+            <w:lang w:val="en-US"/>
+          </w:rPr>
+          <w:t>http://creativecommons.org/publicdomain/zero/1.0/</w:t>
+        </w:r>
+      </w:hyperlink>
     </w:p>
   </w:footnote>
   <w:footnote w:id="36">
@@ -57788,32 +57290,15 @@
         </w:rPr>
         <w:t xml:space="preserve"> Open Data Commons Public Domain Dedication and License (PDDL). </w:t>
       </w:r>
-      <w:r>
-        <w:fldChar w:fldCharType="begin"/>
-      </w:r>
-      <w:r>
-        <w:rPr>
-          <w:lang w:val="en-US"/>
-        </w:rPr>
-        <w:instrText xml:space="preserve"> HYPERLINK "http://opendatacommons.org/licenses/pddl/" </w:instrText>
-      </w:r>
-      <w:r>
-        <w:fldChar w:fldCharType="separate"/>
-      </w:r>
-      <w:r>
-        <w:rPr>
-          <w:rStyle w:val="Hyperlink"/>
-          <w:lang w:val="pt-PT"/>
-        </w:rPr>
-        <w:t>http://opendatacommons.org/licenses/pddl/</w:t>
-      </w:r>
-      <w:r>
-        <w:rPr>
-          <w:rStyle w:val="Hyperlink"/>
-          <w:lang w:val="pt-PT"/>
-        </w:rPr>
-        <w:fldChar w:fldCharType="end"/>
-      </w:r>
+      <w:hyperlink r:id="rId36" w:history="1">
+        <w:r>
+          <w:rPr>
+            <w:rStyle w:val="Hyperlink"/>
+            <w:lang w:val="pt-PT"/>
+          </w:rPr>
+          <w:t>http://opendatacommons.org/licenses/pddl/</w:t>
+        </w:r>
+      </w:hyperlink>
     </w:p>
   </w:footnote>
   <w:footnote w:id="37">
@@ -57836,32 +57321,15 @@
         </w:rPr>
         <w:t xml:space="preserve"> European Commission. Joinup. Open Source Software. European Union Public Licence (EUPL). </w:t>
       </w:r>
-      <w:r>
-        <w:fldChar w:fldCharType="begin"/>
-      </w:r>
-      <w:r>
-        <w:rPr>
-          <w:lang w:val="en-US"/>
-        </w:rPr>
-        <w:instrText xml:space="preserve"> HYPERLINK "https://joinup.ec.europa.eu/collection/eupl" </w:instrText>
-      </w:r>
-      <w:r>
-        <w:fldChar w:fldCharType="separate"/>
-      </w:r>
-      <w:r>
-        <w:rPr>
-          <w:rStyle w:val="Hyperlink"/>
-          <w:lang w:val="en-US"/>
-        </w:rPr>
-        <w:t>https://joinup.ec.europa.eu/collection/eupl</w:t>
-      </w:r>
-      <w:r>
-        <w:rPr>
-          <w:rStyle w:val="Hyperlink"/>
-          <w:lang w:val="en-US"/>
-        </w:rPr>
-        <w:fldChar w:fldCharType="end"/>
-      </w:r>
+      <w:hyperlink r:id="rId37" w:history="1">
+        <w:r>
+          <w:rPr>
+            <w:rStyle w:val="Hyperlink"/>
+            <w:lang w:val="en-US"/>
+          </w:rPr>
+          <w:t>https://joinup.ec.europa.eu/collection/eupl</w:t>
+        </w:r>
+      </w:hyperlink>
       <w:r>
         <w:rPr>
           <w:lang w:val="en-US"/>
@@ -57887,30 +57355,14 @@
         </w:rPr>
         <w:t xml:space="preserve"> The National Archives. Open Government Licence for public sector information. </w:t>
       </w:r>
-      <w:r>
-        <w:fldChar w:fldCharType="begin"/>
-      </w:r>
-      <w:r>
-        <w:rPr>
-          <w:lang w:val="en-US"/>
-        </w:rPr>
-        <w:instrText xml:space="preserve"> HYPERLINK "http://www.nationalarchives.gov.uk/doc/open-government-licence/version/2/" </w:instrText>
-      </w:r>
-      <w:r>
-        <w:fldChar w:fldCharType="separate"/>
-      </w:r>
-      <w:r>
-        <w:rPr>
-          <w:rStyle w:val="Hyperlink"/>
-        </w:rPr>
-        <w:t>http://www.nationalarchives.gov.uk/doc/open-government-licence/version/2/</w:t>
-      </w:r>
-      <w:r>
-        <w:rPr>
-          <w:rStyle w:val="Hyperlink"/>
-        </w:rPr>
-        <w:fldChar w:fldCharType="end"/>
-      </w:r>
+      <w:hyperlink r:id="rId38" w:history="1">
+        <w:r>
+          <w:rPr>
+            <w:rStyle w:val="Hyperlink"/>
+          </w:rPr>
+          <w:t>http://www.nationalarchives.gov.uk/doc/open-government-licence/version/2/</w:t>
+        </w:r>
+      </w:hyperlink>
     </w:p>
   </w:footnote>
   <w:footnote w:id="39">
@@ -57939,32 +57391,15 @@
         </w:rPr>
         <w:t xml:space="preserve">Open Data Institute. </w:t>
       </w:r>
-      <w:r>
-        <w:fldChar w:fldCharType="begin"/>
-      </w:r>
-      <w:r>
-        <w:rPr>
-          <w:lang w:val="en-US"/>
-        </w:rPr>
-        <w:instrText xml:space="preserve"> HYPERLINK "http://www.theodi.org/" </w:instrText>
-      </w:r>
-      <w:r>
-        <w:fldChar w:fldCharType="separate"/>
-      </w:r>
-      <w:r>
-        <w:rPr>
-          <w:rStyle w:val="Hyperlink"/>
-          <w:lang w:val="nn-NO"/>
-        </w:rPr>
-        <w:t>http://www.theodi.org/</w:t>
-      </w:r>
-      <w:r>
-        <w:rPr>
-          <w:rStyle w:val="Hyperlink"/>
-          <w:lang w:val="nn-NO"/>
-        </w:rPr>
-        <w:fldChar w:fldCharType="end"/>
-      </w:r>
+      <w:hyperlink r:id="rId39" w:history="1">
+        <w:r>
+          <w:rPr>
+            <w:rStyle w:val="Hyperlink"/>
+            <w:lang w:val="nn-NO"/>
+          </w:rPr>
+          <w:t>http://www.theodi.org/</w:t>
+        </w:r>
+      </w:hyperlink>
     </w:p>
   </w:footnote>
   <w:footnote w:id="40">
@@ -57994,32 +57429,15 @@
         </w:rPr>
         <w:t xml:space="preserve">Open Data Institute. Open Data Rights Statement Vocabulary. </w:t>
       </w:r>
-      <w:r>
-        <w:fldChar w:fldCharType="begin"/>
-      </w:r>
-      <w:r>
-        <w:rPr>
-          <w:lang w:val="en-US"/>
-        </w:rPr>
-        <w:instrText xml:space="preserve"> HYPERLINK "http://schema.theodi.org/odrs/" </w:instrText>
-      </w:r>
-      <w:r>
-        <w:fldChar w:fldCharType="separate"/>
-      </w:r>
-      <w:r>
-        <w:rPr>
-          <w:rStyle w:val="Hyperlink"/>
-          <w:lang w:val="en-US"/>
-        </w:rPr>
-        <w:t>http://schema.theodi.org/odrs/</w:t>
-      </w:r>
-      <w:r>
-        <w:rPr>
-          <w:rStyle w:val="Hyperlink"/>
-          <w:lang w:val="en-US"/>
-        </w:rPr>
-        <w:fldChar w:fldCharType="end"/>
-      </w:r>
+      <w:hyperlink r:id="rId40" w:history="1">
+        <w:r>
+          <w:rPr>
+            <w:rStyle w:val="Hyperlink"/>
+            <w:lang w:val="en-US"/>
+          </w:rPr>
+          <w:t>http://schema.theodi.org/odrs/</w:t>
+        </w:r>
+      </w:hyperlink>
     </w:p>
   </w:footnote>
   <w:footnote w:id="41">
@@ -58055,32 +57473,15 @@
         </w:rPr>
         <w:t xml:space="preserve"> </w:t>
       </w:r>
-      <w:r>
-        <w:fldChar w:fldCharType="begin"/>
-      </w:r>
-      <w:r>
-        <w:rPr>
-          <w:lang w:val="en-US"/>
-        </w:rPr>
-        <w:instrText xml:space="preserve"> HYPERLINK "http://www.w3.org/community/odrl/" </w:instrText>
-      </w:r>
-      <w:r>
-        <w:fldChar w:fldCharType="separate"/>
-      </w:r>
-      <w:r>
-        <w:rPr>
-          <w:rStyle w:val="Hyperlink"/>
-          <w:lang w:val="en-US"/>
-        </w:rPr>
-        <w:t>http://www.w3.org/community/odrl/</w:t>
-      </w:r>
-      <w:r>
-        <w:rPr>
-          <w:rStyle w:val="Hyperlink"/>
-          <w:lang w:val="en-US"/>
-        </w:rPr>
-        <w:fldChar w:fldCharType="end"/>
-      </w:r>
+      <w:hyperlink r:id="rId41" w:history="1">
+        <w:r>
+          <w:rPr>
+            <w:rStyle w:val="Hyperlink"/>
+            <w:lang w:val="en-US"/>
+          </w:rPr>
+          <w:t>http://www.w3.org/community/odrl/</w:t>
+        </w:r>
+      </w:hyperlink>
     </w:p>
   </w:footnote>
   <w:footnote w:id="42">
@@ -58133,32 +57534,15 @@
         </w:rPr>
         <w:t xml:space="preserve"> Roles. </w:t>
       </w:r>
-      <w:r>
-        <w:fldChar w:fldCharType="begin"/>
-      </w:r>
-      <w:r>
-        <w:rPr>
-          <w:lang w:val="en-US"/>
-        </w:rPr>
-        <w:instrText xml:space="preserve"> HYPERLINK "https://publications.europa.eu/en/web/eu-vocabularies/at-dataset/-/resource/dataset/role" </w:instrText>
-      </w:r>
-      <w:r>
-        <w:fldChar w:fldCharType="separate"/>
-      </w:r>
-      <w:r>
-        <w:rPr>
-          <w:rStyle w:val="Hyperlink"/>
-          <w:lang w:val="en-US"/>
-        </w:rPr>
-        <w:t>https://publications.europa.eu/en/web/eu-vocabularies/at-dataset/-/resource/dataset/role</w:t>
-      </w:r>
-      <w:r>
-        <w:rPr>
-          <w:rStyle w:val="Hyperlink"/>
-          <w:lang w:val="en-US"/>
-        </w:rPr>
-        <w:fldChar w:fldCharType="end"/>
-      </w:r>
+      <w:hyperlink r:id="rId42" w:history="1">
+        <w:r>
+          <w:rPr>
+            <w:rStyle w:val="Hyperlink"/>
+            <w:lang w:val="en-US"/>
+          </w:rPr>
+          <w:t>https://publications.europa.eu/en/web/eu-vocabularies/at-dataset/-/resource/dataset/role</w:t>
+        </w:r>
+      </w:hyperlink>
     </w:p>
   </w:footnote>
   <w:footnote w:id="43">
@@ -58188,32 +57572,15 @@
         </w:rPr>
         <w:t xml:space="preserve">European Commission. INSPIRE Registry. Responsible Party Role. </w:t>
       </w:r>
-      <w:r>
-        <w:fldChar w:fldCharType="begin"/>
-      </w:r>
-      <w:r>
-        <w:rPr>
-          <w:lang w:val="en-US"/>
-        </w:rPr>
-        <w:instrText xml:space="preserve"> HYPERLINK "http://inspire.ec.europa.eu/metadata-codelist/ResponsiblePartyRole/" </w:instrText>
-      </w:r>
-      <w:r>
-        <w:fldChar w:fldCharType="separate"/>
-      </w:r>
-      <w:r>
-        <w:rPr>
-          <w:rStyle w:val="Hyperlink"/>
-          <w:lang w:val="en-US"/>
-        </w:rPr>
-        <w:t>http://inspire.ec.europa.eu/metadata-codelist/ResponsiblePartyRole/</w:t>
-      </w:r>
-      <w:r>
-        <w:rPr>
-          <w:rStyle w:val="Hyperlink"/>
-          <w:lang w:val="en-US"/>
-        </w:rPr>
-        <w:fldChar w:fldCharType="end"/>
-      </w:r>
+      <w:hyperlink r:id="rId43" w:history="1">
+        <w:r>
+          <w:rPr>
+            <w:rStyle w:val="Hyperlink"/>
+            <w:lang w:val="en-US"/>
+          </w:rPr>
+          <w:t>http://inspire.ec.europa.eu/metadata-codelist/ResponsiblePartyRole/</w:t>
+        </w:r>
+      </w:hyperlink>
     </w:p>
   </w:footnote>
   <w:footnote w:id="44">
@@ -58243,32 +57610,15 @@
         </w:rPr>
         <w:t xml:space="preserve">Library of Congress. MARC Code List for Relators. </w:t>
       </w:r>
-      <w:r>
-        <w:fldChar w:fldCharType="begin"/>
-      </w:r>
-      <w:r>
-        <w:rPr>
-          <w:lang w:val="en-US"/>
-        </w:rPr>
-        <w:instrText xml:space="preserve"> HYPERLINK "http://loc.gov/marc/relators/relaterm.html" </w:instrText>
-      </w:r>
-      <w:r>
-        <w:fldChar w:fldCharType="separate"/>
-      </w:r>
-      <w:r>
-        <w:rPr>
-          <w:rStyle w:val="Hyperlink"/>
-          <w:lang w:val="en-US"/>
-        </w:rPr>
-        <w:t>http://loc.gov/marc/relators/relaterm.html</w:t>
-      </w:r>
-      <w:r>
-        <w:rPr>
-          <w:rStyle w:val="Hyperlink"/>
-          <w:lang w:val="en-US"/>
-        </w:rPr>
-        <w:fldChar w:fldCharType="end"/>
-      </w:r>
+      <w:hyperlink r:id="rId44" w:history="1">
+        <w:r>
+          <w:rPr>
+            <w:rStyle w:val="Hyperlink"/>
+            <w:lang w:val="en-US"/>
+          </w:rPr>
+          <w:t>http://loc.gov/marc/relators/relaterm.html</w:t>
+        </w:r>
+      </w:hyperlink>
     </w:p>
   </w:footnote>
   <w:footnote w:id="45">
@@ -58297,38 +57647,15 @@
         </w:rPr>
         <w:t xml:space="preserve">DataCite Metadata Schema for the Publication and Citation of Research Data, version 3.1. In: </w:t>
       </w:r>
-      <w:r>
-        <w:fldChar w:fldCharType="begin"/>
-      </w:r>
-      <w:r>
-        <w:rPr>
-          <w:lang w:val="en-US"/>
-        </w:rPr>
-        <w:instrText xml:space="preserve"> HYPERLINK "https://schema.datacite.org/meta</w:instrText>
-      </w:r>
-      <w:r>
-        <w:rPr>
-          <w:lang w:val="en-US"/>
-        </w:rPr>
-        <w:instrText xml:space="preserve">/kernel-3/doc/DataCite-MetadataKernel_v3.1.pdf" </w:instrText>
-      </w:r>
-      <w:r>
-        <w:fldChar w:fldCharType="separate"/>
-      </w:r>
-      <w:r>
-        <w:rPr>
-          <w:rStyle w:val="Hyperlink"/>
-          <w:lang w:val="en-US"/>
-        </w:rPr>
-        <w:t>https://schema.datacite.org/meta/kernel-3/doc/DataCite-MetadataKernel_v3.1.pdf</w:t>
-      </w:r>
-      <w:r>
-        <w:rPr>
-          <w:rStyle w:val="Hyperlink"/>
-          <w:lang w:val="en-US"/>
-        </w:rPr>
-        <w:fldChar w:fldCharType="end"/>
-      </w:r>
+      <w:hyperlink r:id="rId45" w:history="1">
+        <w:r>
+          <w:rPr>
+            <w:rStyle w:val="Hyperlink"/>
+            <w:lang w:val="en-US"/>
+          </w:rPr>
+          <w:t>https://schema.datacite.org/meta/kernel-3/doc/DataCite-MetadataKernel_v3.1.pdf</w:t>
+        </w:r>
+      </w:hyperlink>
       <w:r>
         <w:rPr>
           <w:lang w:val="en-US"/>
@@ -58357,32 +57684,15 @@
         </w:rPr>
         <w:t xml:space="preserve"> W3C. PROV-O: The PROV Ontology. W3C Recommendation 30 April 2013. </w:t>
       </w:r>
-      <w:r>
-        <w:fldChar w:fldCharType="begin"/>
-      </w:r>
-      <w:r>
-        <w:rPr>
-          <w:lang w:val="en-US"/>
-        </w:rPr>
-        <w:instrText xml:space="preserve"> HYPERLINK "http://www.w3.org/TR/prov-o/" </w:instrText>
-      </w:r>
-      <w:r>
-        <w:fldChar w:fldCharType="separate"/>
-      </w:r>
-      <w:r>
-        <w:rPr>
-          <w:rStyle w:val="Hyperlink"/>
-          <w:lang w:val="en-US"/>
-        </w:rPr>
-        <w:t>http://www.w3.org/TR/prov-o/</w:t>
-      </w:r>
-      <w:r>
-        <w:rPr>
-          <w:rStyle w:val="Hyperlink"/>
-          <w:lang w:val="en-US"/>
-        </w:rPr>
-        <w:fldChar w:fldCharType="end"/>
-      </w:r>
+      <w:hyperlink r:id="rId46" w:history="1">
+        <w:r>
+          <w:rPr>
+            <w:rStyle w:val="Hyperlink"/>
+            <w:lang w:val="en-US"/>
+          </w:rPr>
+          <w:t>http://www.w3.org/TR/prov-o/</w:t>
+        </w:r>
+      </w:hyperlink>
     </w:p>
   </w:footnote>
   <w:footnote w:id="47">
@@ -58402,30 +57712,14 @@
         </w:rPr>
         <w:t xml:space="preserve"> European Commission. Joinup. DCAT application profile for data portals in Europe.  GeoDCAT-AP – How to express the different responsible party roles supported in ISO 19115 / INSPIRE. </w:t>
       </w:r>
-      <w:r>
-        <w:fldChar w:fldCharType="begin"/>
-      </w:r>
-      <w:r>
-        <w:rPr>
-          <w:lang w:val="en-US"/>
-        </w:rPr>
-        <w:instrText xml:space="preserve"> HYPERLINK "https://joinup.ec.europa.eu/discussion/geodcat-ap-how-express-different-responsible-party-roles-supported-iso-19115-inspire" </w:instrText>
-      </w:r>
-      <w:r>
-        <w:fldChar w:fldCharType="separate"/>
-      </w:r>
-      <w:r>
-        <w:rPr>
-          <w:rStyle w:val="Hyperlink"/>
-        </w:rPr>
-        <w:t>https://joinup.ec.europa.eu/discussion/geodcat-ap-how-express-different-responsible-party-roles-supported-iso-19115-inspire</w:t>
-      </w:r>
-      <w:r>
-        <w:rPr>
-          <w:rStyle w:val="Hyperlink"/>
-        </w:rPr>
-        <w:fldChar w:fldCharType="end"/>
-      </w:r>
+      <w:hyperlink r:id="rId47" w:history="1">
+        <w:r>
+          <w:rPr>
+            <w:rStyle w:val="Hyperlink"/>
+          </w:rPr>
+          <w:t>https://joinup.ec.europa.eu/discussion/geodcat-ap-how-express-different-responsible-party-roles-supported-iso-19115-inspire</w:t>
+        </w:r>
+      </w:hyperlink>
       <w:r>
         <w:t xml:space="preserve"> </w:t>
       </w:r>
@@ -58451,32 +57745,15 @@
         </w:rPr>
         <w:t xml:space="preserve"> DCAT Version 2, W3C Working Draft 28 May 2019 </w:t>
       </w:r>
-      <w:r>
-        <w:fldChar w:fldCharType="begin"/>
-      </w:r>
-      <w:r>
-        <w:rPr>
-          <w:lang w:val="en-US"/>
-        </w:rPr>
-        <w:instrText xml:space="preserve"> HYPERLINK "https://www.w3.org/TR/2019/WD-vocab-dcat-2-20190528/" </w:instrText>
-      </w:r>
-      <w:r>
-        <w:fldChar w:fldCharType="separate"/>
-      </w:r>
-      <w:r>
-        <w:rPr>
-          <w:rStyle w:val="Hyperlink"/>
-          <w:lang w:val="en-US"/>
-        </w:rPr>
-        <w:t>https://www.w3.org/TR/2019/WD-vocab-dcat-2-20190528/</w:t>
-      </w:r>
-      <w:r>
-        <w:rPr>
-          <w:rStyle w:val="Hyperlink"/>
-          <w:lang w:val="en-US"/>
-        </w:rPr>
-        <w:fldChar w:fldCharType="end"/>
-      </w:r>
+      <w:hyperlink r:id="rId48" w:history="1">
+        <w:r>
+          <w:rPr>
+            <w:rStyle w:val="Hyperlink"/>
+            <w:lang w:val="en-US"/>
+          </w:rPr>
+          <w:t>https://www.w3.org/TR/2019/WD-vocab-dcat-2-20190528/</w:t>
+        </w:r>
+      </w:hyperlink>
       <w:r>
         <w:rPr>
           <w:lang w:val="en-US"/>
@@ -58527,32 +57804,15 @@
         </w:rPr>
         <w:t xml:space="preserve"> Internet Engineering Task Force (IETF). BCP47. Tags for Identifying Languages. </w:t>
       </w:r>
-      <w:r>
-        <w:fldChar w:fldCharType="begin"/>
-      </w:r>
-      <w:r>
-        <w:rPr>
-          <w:lang w:val="en-US"/>
-        </w:rPr>
-        <w:instrText xml:space="preserve"> HYPERLINK "http://tools.ietf.org/html/bcp47" </w:instrText>
-      </w:r>
-      <w:r>
-        <w:fldChar w:fldCharType="separate"/>
-      </w:r>
-      <w:r>
-        <w:rPr>
-          <w:rStyle w:val="Hyperlink"/>
-          <w:lang w:val="en-US"/>
-        </w:rPr>
-        <w:t>http://tools.ietf.org/html/bcp47</w:t>
-      </w:r>
-      <w:r>
-        <w:rPr>
-          <w:rStyle w:val="Hyperlink"/>
-          <w:lang w:val="en-US"/>
-        </w:rPr>
-        <w:fldChar w:fldCharType="end"/>
-      </w:r>
+      <w:hyperlink r:id="rId49" w:history="1">
+        <w:r>
+          <w:rPr>
+            <w:rStyle w:val="Hyperlink"/>
+            <w:lang w:val="en-US"/>
+          </w:rPr>
+          <w:t>http://tools.ietf.org/html/bcp47</w:t>
+        </w:r>
+      </w:hyperlink>
     </w:p>
   </w:footnote>
   <w:footnote w:id="51">
@@ -58578,7 +57838,7 @@
       <w:r>
         <w:t xml:space="preserve">BCP47 Extension T – Transformed Content. </w:t>
       </w:r>
-      <w:hyperlink r:id="rId7" w:history="1">
+      <w:hyperlink r:id="rId50" w:history="1">
         <w:r>
           <w:rPr>
             <w:rStyle w:val="Hyperlink"/>
@@ -58621,32 +57881,15 @@
         </w:rPr>
         <w:t xml:space="preserve">BCP47, transform_mt.xml. </w:t>
       </w:r>
-      <w:r>
-        <w:fldChar w:fldCharType="begin"/>
-      </w:r>
-      <w:r>
-        <w:rPr>
-          <w:lang w:val="en-US"/>
-        </w:rPr>
-        <w:instrText xml:space="preserve"> HYPERLINK "http://unicode.org/cldr/trac/browser/trunk/common/bcp47/transform_mt.xml" </w:instrText>
-      </w:r>
-      <w:r>
-        <w:fldChar w:fldCharType="separate"/>
-      </w:r>
-      <w:r>
-        <w:rPr>
-          <w:rStyle w:val="Hyperlink"/>
-          <w:lang w:val="en-US"/>
-        </w:rPr>
-        <w:t>http://unicode.org/cldr/trac/browser/trunk/common/bcp47/transform_mt.xml</w:t>
-      </w:r>
-      <w:r>
-        <w:rPr>
-          <w:rStyle w:val="Hyperlink"/>
-          <w:lang w:val="en-US"/>
-        </w:rPr>
-        <w:fldChar w:fldCharType="end"/>
-      </w:r>
+      <w:hyperlink r:id="rId51" w:history="1">
+        <w:r>
+          <w:rPr>
+            <w:rStyle w:val="Hyperlink"/>
+            <w:lang w:val="en-US"/>
+          </w:rPr>
+          <w:t>http://unicode.org/cldr/trac/browser/trunk/common/bcp47/transform_mt.xml</w:t>
+        </w:r>
+      </w:hyperlink>
     </w:p>
   </w:footnote>
   <w:footnote w:id="53">
@@ -58673,36 +57916,14 @@
         </w:rPr>
         <w:t xml:space="preserve">Apache Web Server: content negotiation. </w:t>
       </w:r>
-      <w:r>
-        <w:fldChar w:fldCharType="begin"/>
-      </w:r>
-      <w:r>
-        <w:rPr>
-          <w:lang w:val="en-US"/>
-        </w:rPr>
-        <w:instrText xml:space="preserve"> HYPERLINK "http://httpd.apache.org/docs/current/con</w:instrText>
-      </w:r>
-      <w:r>
-        <w:rPr>
-          <w:lang w:val="en-US"/>
-        </w:rPr>
-        <w:instrText xml:space="preserve">tent-negotiation.html" </w:instrText>
-      </w:r>
-      <w:r>
-        <w:fldChar w:fldCharType="separate"/>
-      </w:r>
-      <w:r>
-        <w:rPr>
-          <w:rStyle w:val="Hyperlink"/>
-        </w:rPr>
-        <w:t>http://httpd.apache.org/docs/current/content-negotiation.html</w:t>
-      </w:r>
-      <w:r>
-        <w:rPr>
-          <w:rStyle w:val="Hyperlink"/>
-        </w:rPr>
-        <w:fldChar w:fldCharType="end"/>
-      </w:r>
+      <w:hyperlink r:id="rId52" w:history="1">
+        <w:r>
+          <w:rPr>
+            <w:rStyle w:val="Hyperlink"/>
+          </w:rPr>
+          <w:t>http://httpd.apache.org/docs/current/content-negotiation.html</w:t>
+        </w:r>
+      </w:hyperlink>
     </w:p>
   </w:footnote>
 </w:footnotes>
@@ -66223,12 +65444,12 @@
     <w:rsid w:val="00B85F79"/>
     <w:rsid w:val="00BA7D32"/>
     <w:rsid w:val="00C20BC2"/>
-    <w:rsid w:val="00C301EA"/>
     <w:rsid w:val="00C64750"/>
     <w:rsid w:val="00CA6FD6"/>
     <w:rsid w:val="00CD23DE"/>
     <w:rsid w:val="00D20856"/>
     <w:rsid w:val="00D4373E"/>
+    <w:rsid w:val="00DA17B7"/>
     <w:rsid w:val="00DB6A60"/>
     <w:rsid w:val="00DE4D25"/>
     <w:rsid w:val="00EA2B1E"/>

</xml_diff>